<commit_message>
correcting the project proposal
</commit_message>
<xml_diff>
--- a/Documentation/Group_4_Idea.docx
+++ b/Documentation/Group_4_Idea.docx
@@ -62,49 +62,51 @@
           <w:sz w:val="24"/>
           <w:szCs w:val="24"/>
         </w:rPr>
-        <w:t>We are trying to solve the real-life problem in which people store their product in a place through App. It will be easy to find and store something. Our main goal is to serve a good and time efficient app that can give you the info in few moments.</w:t>
-      </w:r>
-    </w:p>
-    <w:p>
-      <w:pPr>
-        <w:jc w:val="both"/>
-        <w:rPr>
-          <w:sz w:val="24"/>
-          <w:szCs w:val="24"/>
-        </w:rPr>
-      </w:pPr>
-      <w:r>
-        <w:rPr>
-          <w:sz w:val="24"/>
-          <w:szCs w:val="24"/>
-        </w:rPr>
-        <w:t xml:space="preserve">         At earlier stage, People was more interest to store their information in paper. But they did find difficulties when someone came to them and asked him to give information about what the stored items.  </w:t>
-      </w:r>
-    </w:p>
-    <w:p>
-      <w:pPr>
-        <w:jc w:val="both"/>
-        <w:rPr>
-          <w:sz w:val="24"/>
-          <w:szCs w:val="24"/>
-        </w:rPr>
-      </w:pPr>
-      <w:r>
-        <w:rPr>
-          <w:sz w:val="24"/>
-          <w:szCs w:val="24"/>
-        </w:rPr>
-        <w:t xml:space="preserve">        We are trying to solve the problem and make it easy for user and also for the manager of the store. And it also included in our one of the feature calls Balance check. Just using that feature they could be found their product easily. </w:t>
-      </w:r>
-    </w:p>
-    <w:p>
-      <w:pPr>
-        <w:jc w:val="both"/>
-        <w:rPr>
-          <w:sz w:val="24"/>
-          <w:szCs w:val="24"/>
-        </w:rPr>
-      </w:pPr>
+        <w:t>We are trying to solve the real-life problem in which people store their products in a place through App. It will be easy to find and store something. Our main goal is to serve a good and time efficient app that can help to collaborate easily between the stores and the customers.</w:t>
+      </w:r>
+    </w:p>
+    <w:p>
+      <w:pPr>
+        <w:jc w:val="both"/>
+        <w:rPr>
+          <w:sz w:val="24"/>
+          <w:szCs w:val="24"/>
+        </w:rPr>
+      </w:pPr>
+      <w:r>
+        <w:rPr>
+          <w:sz w:val="24"/>
+          <w:szCs w:val="24"/>
+        </w:rPr>
+        <w:t xml:space="preserve">         At earlier stage, people stored their products that uses paperwork and hard-copy materials. But they did find difficulties when someone came to them and asked him to give information about what the stored items.</w:t>
+      </w:r>
+    </w:p>
+    <w:p>
+      <w:pPr>
+        <w:jc w:val="both"/>
+        <w:rPr>
+          <w:sz w:val="24"/>
+          <w:szCs w:val="24"/>
+        </w:rPr>
+      </w:pPr>
+      <w:r>
+        <w:rPr>
+          <w:sz w:val="24"/>
+          <w:szCs w:val="24"/>
+        </w:rPr>
+        <w:t xml:space="preserve">        We are trying to solve the problem and make it easy for user and also for the manager of the store. And also, for easy payment we are using online payment method. As all the information is in the app, so people can find the information of their products easily.</w:t>
+      </w:r>
+    </w:p>
+    <w:p>
+      <w:pPr>
+        <w:jc w:val="both"/>
+        <w:rPr>
+          <w:sz w:val="24"/>
+          <w:szCs w:val="24"/>
+        </w:rPr>
+      </w:pPr>
+      <w:bookmarkStart w:id="0" w:name="_GoBack"/>
+      <w:bookmarkEnd w:id="0"/>
     </w:p>
     <w:p>
       <w:pPr>
@@ -510,8 +512,6 @@
         </w:rPr>
         <w:t>Request their product to exit. (Product will be delivered Physically).</w:t>
       </w:r>
-      <w:bookmarkStart w:id="0" w:name="_GoBack"/>
-      <w:bookmarkEnd w:id="0"/>
     </w:p>
     <w:sectPr>
       <w:pgSz w:w="12240" w:h="15840"/>

</xml_diff>